<commit_message>
profile editing functionality added
</commit_message>
<xml_diff>
--- a/bluePrint.docx
+++ b/bluePrint.docx
@@ -101,9 +101,8 @@
           <w:szCs w:val="21"/>
           <w:bdr w:val="single" w:sz="2" w:space="0" w:color="D9D9E3" w:frame="1"/>
         </w:rPr>
-        <w:t>_</w:t>
-      </w:r>
-      <w:proofErr w:type="gramStart"/>
+        <w:t>_id</w:t>
+      </w:r>
       <w:r>
         <w:rPr>
           <w:rStyle w:val="HTMLCode"/>
@@ -114,18 +113,6 @@
           <w:szCs w:val="21"/>
           <w:bdr w:val="single" w:sz="2" w:space="0" w:color="D9D9E3" w:frame="1"/>
         </w:rPr>
-        <w:t>id</w:t>
-      </w:r>
-      <w:r>
-        <w:rPr>
-          <w:rStyle w:val="HTMLCode"/>
-          <w:b/>
-          <w:bCs/>
-          <w:color w:val="000000" w:themeColor="text1"/>
-          <w:sz w:val="21"/>
-          <w:szCs w:val="21"/>
-          <w:bdr w:val="single" w:sz="2" w:space="0" w:color="D9D9E3" w:frame="1"/>
-        </w:rPr>
         <w:t xml:space="preserve"> </w:t>
       </w:r>
       <w:r>
@@ -133,15 +120,7 @@
           <w:rFonts w:ascii="Segoe UI" w:hAnsi="Segoe UI" w:cs="Segoe UI"/>
           <w:color w:val="000000" w:themeColor="text1"/>
         </w:rPr>
-        <w:t>:</w:t>
-      </w:r>
-      <w:proofErr w:type="gramEnd"/>
-      <w:r>
-        <w:rPr>
-          <w:rFonts w:ascii="Segoe UI" w:hAnsi="Segoe UI" w:cs="Segoe UI"/>
-          <w:color w:val="000000" w:themeColor="text1"/>
-        </w:rPr>
-        <w:t xml:space="preserve"> Automatically generated unique identifier for each user.</w:t>
+        <w:t>: Automatically generated unique identifier for each user.</w:t>
       </w:r>
     </w:p>
     <w:p>
@@ -165,8 +144,6 @@
           <w:color w:val="000000" w:themeColor="text1"/>
         </w:rPr>
       </w:pPr>
-      <w:proofErr w:type="spellStart"/>
-      <w:proofErr w:type="gramStart"/>
       <w:r>
         <w:rPr>
           <w:rStyle w:val="HTMLCode"/>
@@ -179,7 +156,6 @@
         </w:rPr>
         <w:t>firstName</w:t>
       </w:r>
-      <w:proofErr w:type="spellEnd"/>
       <w:r>
         <w:rPr>
           <w:rStyle w:val="HTMLCode"/>
@@ -197,15 +173,7 @@
           <w:rFonts w:ascii="Segoe UI" w:hAnsi="Segoe UI" w:cs="Segoe UI"/>
           <w:color w:val="000000" w:themeColor="text1"/>
         </w:rPr>
-        <w:t>:</w:t>
-      </w:r>
-      <w:proofErr w:type="gramEnd"/>
-      <w:r>
-        <w:rPr>
-          <w:rFonts w:ascii="Segoe UI" w:hAnsi="Segoe UI" w:cs="Segoe UI"/>
-          <w:color w:val="000000" w:themeColor="text1"/>
-        </w:rPr>
-        <w:t xml:space="preserve"> User's first name.</w:t>
+        <w:t>: User's first name.</w:t>
       </w:r>
     </w:p>
     <w:p>
@@ -229,8 +197,6 @@
           <w:color w:val="000000" w:themeColor="text1"/>
         </w:rPr>
       </w:pPr>
-      <w:proofErr w:type="spellStart"/>
-      <w:proofErr w:type="gramStart"/>
       <w:r>
         <w:rPr>
           <w:rStyle w:val="HTMLCode"/>
@@ -243,7 +209,6 @@
         </w:rPr>
         <w:t>lastName</w:t>
       </w:r>
-      <w:proofErr w:type="spellEnd"/>
       <w:r>
         <w:rPr>
           <w:rStyle w:val="HTMLCode"/>
@@ -261,15 +226,7 @@
           <w:rFonts w:ascii="Segoe UI" w:hAnsi="Segoe UI" w:cs="Segoe UI"/>
           <w:color w:val="000000" w:themeColor="text1"/>
         </w:rPr>
-        <w:t>:</w:t>
-      </w:r>
-      <w:proofErr w:type="gramEnd"/>
-      <w:r>
-        <w:rPr>
-          <w:rFonts w:ascii="Segoe UI" w:hAnsi="Segoe UI" w:cs="Segoe UI"/>
-          <w:color w:val="000000" w:themeColor="text1"/>
-        </w:rPr>
-        <w:t xml:space="preserve"> User's last name.</w:t>
+        <w:t>: User's last name.</w:t>
       </w:r>
     </w:p>
     <w:p>
@@ -293,8 +250,6 @@
           <w:color w:val="000000" w:themeColor="text1"/>
         </w:rPr>
       </w:pPr>
-      <w:proofErr w:type="spellStart"/>
-      <w:proofErr w:type="gramStart"/>
       <w:r>
         <w:rPr>
           <w:rStyle w:val="HTMLCode"/>
@@ -305,35 +260,14 @@
           <w:szCs w:val="21"/>
           <w:bdr w:val="single" w:sz="2" w:space="0" w:color="D9D9E3" w:frame="1"/>
         </w:rPr>
-        <w:t>emai</w:t>
-      </w:r>
-      <w:proofErr w:type="spellEnd"/>
-      <w:r>
-        <w:rPr>
-          <w:rStyle w:val="HTMLCode"/>
-          <w:b/>
-          <w:bCs/>
-          <w:color w:val="000000" w:themeColor="text1"/>
-          <w:sz w:val="21"/>
-          <w:szCs w:val="21"/>
-          <w:bdr w:val="single" w:sz="2" w:space="0" w:color="D9D9E3" w:frame="1"/>
-        </w:rPr>
-        <w:t xml:space="preserve"> </w:t>
+        <w:t xml:space="preserve">emai </w:t>
       </w:r>
       <w:r>
         <w:rPr>
           <w:rFonts w:ascii="Segoe UI" w:hAnsi="Segoe UI" w:cs="Segoe UI"/>
           <w:color w:val="000000" w:themeColor="text1"/>
         </w:rPr>
-        <w:t>:</w:t>
-      </w:r>
-      <w:proofErr w:type="gramEnd"/>
-      <w:r>
-        <w:rPr>
-          <w:rFonts w:ascii="Segoe UI" w:hAnsi="Segoe UI" w:cs="Segoe UI"/>
-          <w:color w:val="000000" w:themeColor="text1"/>
-        </w:rPr>
-        <w:t xml:space="preserve"> User's email address (unique).</w:t>
+        <w:t>: User's email address (unique).</w:t>
       </w:r>
     </w:p>
     <w:p>
@@ -357,7 +291,6 @@
           <w:color w:val="000000" w:themeColor="text1"/>
         </w:rPr>
       </w:pPr>
-      <w:proofErr w:type="gramStart"/>
       <w:r>
         <w:rPr>
           <w:rStyle w:val="HTMLCode"/>
@@ -368,7 +301,7 @@
           <w:szCs w:val="21"/>
           <w:bdr w:val="single" w:sz="2" w:space="0" w:color="D9D9E3" w:frame="1"/>
         </w:rPr>
-        <w:t>P</w:t>
+        <w:t>Password</w:t>
       </w:r>
       <w:r>
         <w:rPr>
@@ -380,18 +313,6 @@
           <w:szCs w:val="21"/>
           <w:bdr w:val="single" w:sz="2" w:space="0" w:color="D9D9E3" w:frame="1"/>
         </w:rPr>
-        <w:t>assword</w:t>
-      </w:r>
-      <w:r>
-        <w:rPr>
-          <w:rStyle w:val="HTMLCode"/>
-          <w:b/>
-          <w:bCs/>
-          <w:color w:val="000000" w:themeColor="text1"/>
-          <w:sz w:val="21"/>
-          <w:szCs w:val="21"/>
-          <w:bdr w:val="single" w:sz="2" w:space="0" w:color="D9D9E3" w:frame="1"/>
-        </w:rPr>
         <w:t xml:space="preserve"> </w:t>
       </w:r>
       <w:r>
@@ -399,15 +320,7 @@
           <w:rFonts w:ascii="Segoe UI" w:hAnsi="Segoe UI" w:cs="Segoe UI"/>
           <w:color w:val="000000" w:themeColor="text1"/>
         </w:rPr>
-        <w:t>:</w:t>
-      </w:r>
-      <w:proofErr w:type="gramEnd"/>
-      <w:r>
-        <w:rPr>
-          <w:rFonts w:ascii="Segoe UI" w:hAnsi="Segoe UI" w:cs="Segoe UI"/>
-          <w:color w:val="000000" w:themeColor="text1"/>
-        </w:rPr>
-        <w:t xml:space="preserve"> Hashed password for user authentication.</w:t>
+        <w:t>: Hashed password for user authentication.</w:t>
       </w:r>
     </w:p>
     <w:p>
@@ -431,7 +344,6 @@
           <w:color w:val="000000" w:themeColor="text1"/>
         </w:rPr>
       </w:pPr>
-      <w:proofErr w:type="spellStart"/>
       <w:proofErr w:type="gramStart"/>
       <w:r>
         <w:rPr>
@@ -443,9 +355,8 @@
           <w:szCs w:val="21"/>
           <w:bdr w:val="single" w:sz="2" w:space="0" w:color="D9D9E3" w:frame="1"/>
         </w:rPr>
-        <w:t>dateOfBirth</w:t>
-      </w:r>
-      <w:proofErr w:type="spellEnd"/>
+        <w:t>Gender</w:t>
+      </w:r>
       <w:r>
         <w:rPr>
           <w:rStyle w:val="HTMLCode"/>
@@ -471,7 +382,7 @@
           <w:rFonts w:ascii="Segoe UI" w:hAnsi="Segoe UI" w:cs="Segoe UI"/>
           <w:color w:val="000000" w:themeColor="text1"/>
         </w:rPr>
-        <w:t xml:space="preserve"> User's date of birth.</w:t>
+        <w:t xml:space="preserve"> User's gender (e.g., "male," "female," "other").</w:t>
       </w:r>
     </w:p>
     <w:p>
@@ -506,7 +417,7 @@
           <w:szCs w:val="21"/>
           <w:bdr w:val="single" w:sz="2" w:space="0" w:color="D9D9E3" w:frame="1"/>
         </w:rPr>
-        <w:t>G</w:t>
+        <w:t>Address</w:t>
       </w:r>
       <w:r>
         <w:rPr>
@@ -518,18 +429,6 @@
           <w:szCs w:val="21"/>
           <w:bdr w:val="single" w:sz="2" w:space="0" w:color="D9D9E3" w:frame="1"/>
         </w:rPr>
-        <w:t>ender</w:t>
-      </w:r>
-      <w:r>
-        <w:rPr>
-          <w:rStyle w:val="HTMLCode"/>
-          <w:b/>
-          <w:bCs/>
-          <w:color w:val="000000" w:themeColor="text1"/>
-          <w:sz w:val="21"/>
-          <w:szCs w:val="21"/>
-          <w:bdr w:val="single" w:sz="2" w:space="0" w:color="D9D9E3" w:frame="1"/>
-        </w:rPr>
         <w:t xml:space="preserve"> </w:t>
       </w:r>
       <w:r>
@@ -545,7 +444,7 @@
           <w:rFonts w:ascii="Segoe UI" w:hAnsi="Segoe UI" w:cs="Segoe UI"/>
           <w:color w:val="000000" w:themeColor="text1"/>
         </w:rPr>
-        <w:t xml:space="preserve"> User's gender (e.g., "male," "female," "other").</w:t>
+        <w:t xml:space="preserve"> User's address information, including street, city, state, postal code, and country.</w:t>
       </w:r>
     </w:p>
     <w:p>
@@ -569,7 +468,6 @@
           <w:color w:val="000000" w:themeColor="text1"/>
         </w:rPr>
       </w:pPr>
-      <w:proofErr w:type="gramStart"/>
       <w:r>
         <w:rPr>
           <w:rStyle w:val="HTMLCode"/>
@@ -580,46 +478,22 @@
           <w:szCs w:val="21"/>
           <w:bdr w:val="single" w:sz="2" w:space="0" w:color="D9D9E3" w:frame="1"/>
         </w:rPr>
-        <w:t>A</w:t>
-      </w:r>
-      <w:r>
-        <w:rPr>
-          <w:rStyle w:val="HTMLCode"/>
-          <w:b/>
-          <w:bCs/>
-          <w:color w:val="000000" w:themeColor="text1"/>
-          <w:sz w:val="21"/>
-          <w:szCs w:val="21"/>
-          <w:bdr w:val="single" w:sz="2" w:space="0" w:color="D9D9E3" w:frame="1"/>
-        </w:rPr>
-        <w:t>ddress</w:t>
-      </w:r>
-      <w:r>
-        <w:rPr>
-          <w:rStyle w:val="HTMLCode"/>
-          <w:b/>
-          <w:bCs/>
-          <w:color w:val="000000" w:themeColor="text1"/>
-          <w:sz w:val="21"/>
-          <w:szCs w:val="21"/>
-          <w:bdr w:val="single" w:sz="2" w:space="0" w:color="D9D9E3" w:frame="1"/>
-        </w:rPr>
-        <w:t xml:space="preserve"> </w:t>
-      </w:r>
+        <w:t xml:space="preserve">Verified </w:t>
+      </w:r>
+      <w:bookmarkStart w:id="0" w:name="_GoBack"/>
+      <w:bookmarkEnd w:id="0"/>
       <w:r>
         <w:rPr>
           <w:rFonts w:ascii="Segoe UI" w:hAnsi="Segoe UI" w:cs="Segoe UI"/>
-          <w:color w:val="000000" w:themeColor="text1"/>
         </w:rPr>
         <w:t>:</w:t>
       </w:r>
-      <w:proofErr w:type="gramEnd"/>
       <w:r>
         <w:rPr>
           <w:rFonts w:ascii="Segoe UI" w:hAnsi="Segoe UI" w:cs="Segoe UI"/>
           <w:color w:val="000000" w:themeColor="text1"/>
         </w:rPr>
-        <w:t xml:space="preserve"> User's address information, including street, city, state, postal code, and country.</w:t>
+        <w:t>false(for verifying the user after signup)</w:t>
       </w:r>
     </w:p>
     <w:p>
@@ -655,6 +529,18 @@
         </w:rPr>
         <w:t>User photo</w:t>
       </w:r>
+      <w:r>
+        <w:rPr>
+          <w:rStyle w:val="HTMLCode"/>
+          <w:b/>
+          <w:bCs/>
+          <w:color w:val="000000" w:themeColor="text1"/>
+          <w:sz w:val="21"/>
+          <w:szCs w:val="21"/>
+          <w:bdr w:val="single" w:sz="2" w:space="0" w:color="D9D9E3" w:frame="1"/>
+        </w:rPr>
+        <w:t>:</w:t>
+      </w:r>
     </w:p>
     <w:p>
       <w:pPr>
@@ -689,6 +575,15 @@
         </w:rPr>
         <w:t>store logo</w:t>
       </w:r>
+      <w:r>
+        <w:rPr>
+          <w:rFonts w:ascii="Courier New" w:hAnsi="Courier New" w:cs="Courier New"/>
+          <w:b/>
+          <w:sz w:val="21"/>
+          <w:szCs w:val="21"/>
+        </w:rPr>
+        <w:t>:</w:t>
+      </w:r>
     </w:p>
     <w:p>
       <w:pPr>
@@ -723,6 +618,15 @@
         </w:rPr>
         <w:t>store name</w:t>
       </w:r>
+      <w:r>
+        <w:rPr>
+          <w:rFonts w:ascii="Courier New" w:hAnsi="Courier New" w:cs="Courier New"/>
+          <w:b/>
+          <w:sz w:val="21"/>
+          <w:szCs w:val="21"/>
+        </w:rPr>
+        <w:t>:</w:t>
+      </w:r>
     </w:p>
     <w:p>
       <w:pPr>
@@ -745,7 +649,6 @@
           <w:color w:val="000000" w:themeColor="text1"/>
         </w:rPr>
       </w:pPr>
-      <w:proofErr w:type="gramStart"/>
       <w:r>
         <w:rPr>
           <w:rStyle w:val="HTMLCode"/>
@@ -756,46 +659,14 @@
           <w:szCs w:val="21"/>
           <w:bdr w:val="single" w:sz="2" w:space="0" w:color="D9D9E3" w:frame="1"/>
         </w:rPr>
-        <w:t>T</w:t>
-      </w:r>
-      <w:r>
-        <w:rPr>
-          <w:rStyle w:val="HTMLCode"/>
-          <w:b/>
-          <w:bCs/>
-          <w:color w:val="000000" w:themeColor="text1"/>
-          <w:sz w:val="21"/>
-          <w:szCs w:val="21"/>
-          <w:bdr w:val="single" w:sz="2" w:space="0" w:color="D9D9E3" w:frame="1"/>
-        </w:rPr>
-        <w:t>okens</w:t>
-      </w:r>
-      <w:r>
-        <w:rPr>
-          <w:rStyle w:val="HTMLCode"/>
-          <w:b/>
-          <w:bCs/>
-          <w:color w:val="000000" w:themeColor="text1"/>
-          <w:sz w:val="21"/>
-          <w:szCs w:val="21"/>
-          <w:bdr w:val="single" w:sz="2" w:space="0" w:color="D9D9E3" w:frame="1"/>
-        </w:rPr>
-        <w:t xml:space="preserve"> </w:t>
+        <w:t>Tokens</w:t>
       </w:r>
       <w:r>
         <w:rPr>
           <w:rFonts w:ascii="Segoe UI" w:hAnsi="Segoe UI" w:cs="Segoe UI"/>
           <w:color w:val="000000" w:themeColor="text1"/>
         </w:rPr>
-        <w:t>:</w:t>
-      </w:r>
-      <w:proofErr w:type="gramEnd"/>
-      <w:r>
-        <w:rPr>
-          <w:rFonts w:ascii="Segoe UI" w:hAnsi="Segoe UI" w:cs="Segoe UI"/>
-          <w:color w:val="000000" w:themeColor="text1"/>
-        </w:rPr>
-        <w:t xml:space="preserve"> An array of authentication tokens for user authentication (if using JWT).</w:t>
+        <w:t>: An array of authentication tokens for user authentication (if using JWT).</w:t>
       </w:r>
     </w:p>
     <w:p>
@@ -819,8 +690,6 @@
           <w:color w:val="000000" w:themeColor="text1"/>
         </w:rPr>
       </w:pPr>
-      <w:proofErr w:type="spellStart"/>
-      <w:proofErr w:type="gramStart"/>
       <w:r>
         <w:rPr>
           <w:rStyle w:val="HTMLCode"/>
@@ -833,7 +702,6 @@
         </w:rPr>
         <w:t>createdAt</w:t>
       </w:r>
-      <w:proofErr w:type="spellEnd"/>
       <w:r>
         <w:rPr>
           <w:rStyle w:val="HTMLCode"/>
@@ -851,15 +719,7 @@
           <w:rFonts w:ascii="Segoe UI" w:hAnsi="Segoe UI" w:cs="Segoe UI"/>
           <w:color w:val="000000" w:themeColor="text1"/>
         </w:rPr>
-        <w:t>:</w:t>
-      </w:r>
-      <w:proofErr w:type="gramEnd"/>
-      <w:r>
-        <w:rPr>
-          <w:rFonts w:ascii="Segoe UI" w:hAnsi="Segoe UI" w:cs="Segoe UI"/>
-          <w:color w:val="000000" w:themeColor="text1"/>
-        </w:rPr>
-        <w:t xml:space="preserve"> Timestamp indicating when the user account was created (default: current date and time).</w:t>
+        <w:t>: Timestamp indicating when the user account was created (default: current date and time).</w:t>
       </w:r>
     </w:p>
     <w:p>
@@ -883,8 +743,6 @@
           <w:color w:val="000000" w:themeColor="text1"/>
         </w:rPr>
       </w:pPr>
-      <w:proofErr w:type="spellStart"/>
-      <w:proofErr w:type="gramStart"/>
       <w:r>
         <w:rPr>
           <w:rStyle w:val="HTMLCode"/>
@@ -897,7 +755,6 @@
         </w:rPr>
         <w:t>updatedAt</w:t>
       </w:r>
-      <w:proofErr w:type="spellEnd"/>
       <w:r>
         <w:rPr>
           <w:rStyle w:val="HTMLCode"/>
@@ -915,16 +772,25 @@
           <w:rFonts w:ascii="Segoe UI" w:hAnsi="Segoe UI" w:cs="Segoe UI"/>
           <w:color w:val="000000" w:themeColor="text1"/>
         </w:rPr>
-        <w:t>:</w:t>
-      </w:r>
-      <w:proofErr w:type="gramEnd"/>
-      <w:r>
+        <w:t>: Timestamp indicating the last time the user account was updated (default: current date and time).</w:t>
+      </w:r>
+    </w:p>
+    <w:p>
+      <w:pPr>
+        <w:pStyle w:val="NormalWeb"/>
+        <w:pBdr>
+          <w:top w:val="single" w:sz="2" w:space="0" w:color="D9D9E3"/>
+          <w:left w:val="single" w:sz="2" w:space="5" w:color="D9D9E3"/>
+          <w:bottom w:val="single" w:sz="2" w:space="0" w:color="D9D9E3"/>
+          <w:right w:val="single" w:sz="2" w:space="0" w:color="D9D9E3"/>
+        </w:pBdr>
+        <w:shd w:val="clear" w:color="auto" w:fill="FFFFFF" w:themeFill="background1"/>
+        <w:spacing w:before="0" w:beforeAutospacing="0" w:after="0" w:afterAutospacing="0"/>
         <w:rPr>
           <w:rFonts w:ascii="Segoe UI" w:hAnsi="Segoe UI" w:cs="Segoe UI"/>
           <w:color w:val="000000" w:themeColor="text1"/>
         </w:rPr>
-        <w:t xml:space="preserve"> Timestamp indicating the last time the user account was updated (default: current date and time).</w:t>
-      </w:r>
+      </w:pPr>
     </w:p>
     <w:p>
       <w:pPr>
@@ -979,23 +845,6 @@
     </w:p>
     <w:p>
       <w:pPr>
-        <w:pStyle w:val="NormalWeb"/>
-        <w:pBdr>
-          <w:top w:val="single" w:sz="2" w:space="0" w:color="D9D9E3"/>
-          <w:left w:val="single" w:sz="2" w:space="5" w:color="D9D9E3"/>
-          <w:bottom w:val="single" w:sz="2" w:space="0" w:color="D9D9E3"/>
-          <w:right w:val="single" w:sz="2" w:space="0" w:color="D9D9E3"/>
-        </w:pBdr>
-        <w:shd w:val="clear" w:color="auto" w:fill="FFFFFF" w:themeFill="background1"/>
-        <w:spacing w:before="0" w:beforeAutospacing="0" w:after="0" w:afterAutospacing="0"/>
-        <w:rPr>
-          <w:rFonts w:ascii="Segoe UI" w:hAnsi="Segoe UI" w:cs="Segoe UI"/>
-          <w:color w:val="000000" w:themeColor="text1"/>
-        </w:rPr>
-      </w:pPr>
-    </w:p>
-    <w:p>
-      <w:pPr>
         <w:pBdr>
           <w:top w:val="single" w:sz="2" w:space="0" w:color="D9D9E3"/>
           <w:left w:val="single" w:sz="2" w:space="0" w:color="D9D9E3"/>
@@ -1030,27 +879,7 @@
           <w:sz w:val="24"/>
           <w:szCs w:val="24"/>
         </w:rPr>
-        <w:t xml:space="preserve"> schema for a comprehensive product management system. </w:t>
-      </w:r>
-      <w:proofErr w:type="gramStart"/>
-      <w:r>
-        <w:rPr>
-          <w:rFonts w:ascii="Segoe UI" w:eastAsia="Times New Roman" w:hAnsi="Segoe UI" w:cs="Segoe UI"/>
-          <w:color w:val="000000" w:themeColor="text1"/>
-          <w:sz w:val="24"/>
-          <w:szCs w:val="24"/>
-        </w:rPr>
-        <w:t>Here's</w:t>
-      </w:r>
-      <w:proofErr w:type="gramEnd"/>
-      <w:r>
-        <w:rPr>
-          <w:rFonts w:ascii="Segoe UI" w:eastAsia="Times New Roman" w:hAnsi="Segoe UI" w:cs="Segoe UI"/>
-          <w:color w:val="000000" w:themeColor="text1"/>
-          <w:sz w:val="24"/>
-          <w:szCs w:val="24"/>
-        </w:rPr>
-        <w:t xml:space="preserve"> an extended list of fields you might include:</w:t>
+        <w:t xml:space="preserve"> schema for a comprehensive product management system. Here's an extended list of fields you might include:</w:t>
       </w:r>
     </w:p>
     <w:p>
@@ -1119,7 +948,6 @@
           <w:szCs w:val="24"/>
         </w:rPr>
       </w:pPr>
-      <w:proofErr w:type="gramStart"/>
       <w:r>
         <w:rPr>
           <w:rFonts w:ascii="Courier New" w:eastAsia="Times New Roman" w:hAnsi="Courier New" w:cs="Courier New"/>
@@ -1132,7 +960,6 @@
         </w:rPr>
         <w:t>name</w:t>
       </w:r>
-      <w:proofErr w:type="gramEnd"/>
       <w:r>
         <w:rPr>
           <w:rFonts w:ascii="Segoe UI" w:eastAsia="Times New Roman" w:hAnsi="Segoe UI" w:cs="Segoe UI"/>
@@ -1165,7 +992,6 @@
           <w:szCs w:val="24"/>
         </w:rPr>
       </w:pPr>
-      <w:proofErr w:type="gramStart"/>
       <w:r>
         <w:rPr>
           <w:rFonts w:ascii="Courier New" w:eastAsia="Times New Roman" w:hAnsi="Courier New" w:cs="Courier New"/>
@@ -1178,7 +1004,6 @@
         </w:rPr>
         <w:t>description</w:t>
       </w:r>
-      <w:proofErr w:type="gramEnd"/>
       <w:r>
         <w:rPr>
           <w:rFonts w:ascii="Segoe UI" w:eastAsia="Times New Roman" w:hAnsi="Segoe UI" w:cs="Segoe UI"/>
@@ -1211,7 +1036,6 @@
           <w:szCs w:val="24"/>
         </w:rPr>
       </w:pPr>
-      <w:proofErr w:type="gramStart"/>
       <w:r>
         <w:rPr>
           <w:rFonts w:ascii="Courier New" w:eastAsia="Times New Roman" w:hAnsi="Courier New" w:cs="Courier New"/>
@@ -1224,7 +1048,6 @@
         </w:rPr>
         <w:t>category</w:t>
       </w:r>
-      <w:proofErr w:type="gramEnd"/>
       <w:r>
         <w:rPr>
           <w:rFonts w:ascii="Segoe UI" w:eastAsia="Times New Roman" w:hAnsi="Segoe UI" w:cs="Segoe UI"/>
@@ -1257,7 +1080,6 @@
           <w:szCs w:val="24"/>
         </w:rPr>
       </w:pPr>
-      <w:proofErr w:type="gramStart"/>
       <w:r>
         <w:rPr>
           <w:rFonts w:ascii="Courier New" w:eastAsia="Times New Roman" w:hAnsi="Courier New" w:cs="Courier New"/>
@@ -1270,7 +1092,6 @@
         </w:rPr>
         <w:t>photo</w:t>
       </w:r>
-      <w:proofErr w:type="gramEnd"/>
       <w:r>
         <w:rPr>
           <w:rFonts w:ascii="Segoe UI" w:eastAsia="Times New Roman" w:hAnsi="Segoe UI" w:cs="Segoe UI"/>
@@ -1303,8 +1124,6 @@
           <w:szCs w:val="24"/>
         </w:rPr>
       </w:pPr>
-      <w:proofErr w:type="spellStart"/>
-      <w:proofErr w:type="gramStart"/>
       <w:r>
         <w:rPr>
           <w:rFonts w:ascii="Courier New" w:eastAsia="Times New Roman" w:hAnsi="Courier New" w:cs="Courier New"/>
@@ -1317,8 +1136,6 @@
         </w:rPr>
         <w:t>costPrice</w:t>
       </w:r>
-      <w:proofErr w:type="spellEnd"/>
-      <w:proofErr w:type="gramEnd"/>
       <w:r>
         <w:rPr>
           <w:rFonts w:ascii="Segoe UI" w:eastAsia="Times New Roman" w:hAnsi="Segoe UI" w:cs="Segoe UI"/>
@@ -1351,8 +1168,6 @@
           <w:szCs w:val="24"/>
         </w:rPr>
       </w:pPr>
-      <w:proofErr w:type="spellStart"/>
-      <w:proofErr w:type="gramStart"/>
       <w:r>
         <w:rPr>
           <w:rFonts w:ascii="Courier New" w:eastAsia="Times New Roman" w:hAnsi="Courier New" w:cs="Courier New"/>
@@ -1365,8 +1180,6 @@
         </w:rPr>
         <w:t>salePrice</w:t>
       </w:r>
-      <w:proofErr w:type="spellEnd"/>
-      <w:proofErr w:type="gramEnd"/>
       <w:r>
         <w:rPr>
           <w:rFonts w:ascii="Segoe UI" w:eastAsia="Times New Roman" w:hAnsi="Segoe UI" w:cs="Segoe UI"/>
@@ -1399,8 +1212,6 @@
           <w:szCs w:val="24"/>
         </w:rPr>
       </w:pPr>
-      <w:proofErr w:type="spellStart"/>
-      <w:proofErr w:type="gramStart"/>
       <w:r>
         <w:rPr>
           <w:rFonts w:ascii="Courier New" w:eastAsia="Times New Roman" w:hAnsi="Courier New" w:cs="Courier New"/>
@@ -1414,8 +1225,6 @@
         <w:lastRenderedPageBreak/>
         <w:t>quantityInStock</w:t>
       </w:r>
-      <w:proofErr w:type="spellEnd"/>
-      <w:proofErr w:type="gramEnd"/>
       <w:r>
         <w:rPr>
           <w:rFonts w:ascii="Segoe UI" w:eastAsia="Times New Roman" w:hAnsi="Segoe UI" w:cs="Segoe UI"/>
@@ -1448,8 +1257,6 @@
           <w:szCs w:val="24"/>
         </w:rPr>
       </w:pPr>
-      <w:proofErr w:type="spellStart"/>
-      <w:proofErr w:type="gramStart"/>
       <w:r>
         <w:rPr>
           <w:rFonts w:ascii="Courier New" w:eastAsia="Times New Roman" w:hAnsi="Courier New" w:cs="Courier New"/>
@@ -1462,8 +1269,6 @@
         </w:rPr>
         <w:t>quantitySold</w:t>
       </w:r>
-      <w:proofErr w:type="spellEnd"/>
-      <w:proofErr w:type="gramEnd"/>
       <w:r>
         <w:rPr>
           <w:rFonts w:ascii="Segoe UI" w:eastAsia="Times New Roman" w:hAnsi="Segoe UI" w:cs="Segoe UI"/>
@@ -1496,8 +1301,6 @@
           <w:szCs w:val="24"/>
         </w:rPr>
       </w:pPr>
-      <w:proofErr w:type="spellStart"/>
-      <w:proofErr w:type="gramStart"/>
       <w:r>
         <w:rPr>
           <w:rFonts w:ascii="Courier New" w:eastAsia="Times New Roman" w:hAnsi="Courier New" w:cs="Courier New"/>
@@ -1510,8 +1313,6 @@
         </w:rPr>
         <w:t>profitEarned</w:t>
       </w:r>
-      <w:proofErr w:type="spellEnd"/>
-      <w:proofErr w:type="gramEnd"/>
       <w:r>
         <w:rPr>
           <w:rFonts w:ascii="Segoe UI" w:eastAsia="Times New Roman" w:hAnsi="Segoe UI" w:cs="Segoe UI"/>
@@ -1544,8 +1345,6 @@
           <w:szCs w:val="24"/>
         </w:rPr>
       </w:pPr>
-      <w:proofErr w:type="spellStart"/>
-      <w:proofErr w:type="gramStart"/>
       <w:r>
         <w:rPr>
           <w:rFonts w:ascii="Courier New" w:eastAsia="Times New Roman" w:hAnsi="Courier New" w:cs="Courier New"/>
@@ -1558,8 +1357,6 @@
         </w:rPr>
         <w:t>createdAt</w:t>
       </w:r>
-      <w:proofErr w:type="spellEnd"/>
-      <w:proofErr w:type="gramEnd"/>
       <w:r>
         <w:rPr>
           <w:rFonts w:ascii="Segoe UI" w:eastAsia="Times New Roman" w:hAnsi="Segoe UI" w:cs="Segoe UI"/>
@@ -1592,8 +1389,6 @@
           <w:szCs w:val="24"/>
         </w:rPr>
       </w:pPr>
-      <w:proofErr w:type="spellStart"/>
-      <w:proofErr w:type="gramStart"/>
       <w:r>
         <w:rPr>
           <w:rFonts w:ascii="Courier New" w:eastAsia="Times New Roman" w:hAnsi="Courier New" w:cs="Courier New"/>
@@ -1606,8 +1401,6 @@
         </w:rPr>
         <w:t>updatedAt</w:t>
       </w:r>
-      <w:proofErr w:type="spellEnd"/>
-      <w:proofErr w:type="gramEnd"/>
       <w:r>
         <w:rPr>
           <w:rFonts w:ascii="Segoe UI" w:eastAsia="Times New Roman" w:hAnsi="Segoe UI" w:cs="Segoe UI"/>
@@ -1640,8 +1433,6 @@
           <w:szCs w:val="24"/>
         </w:rPr>
       </w:pPr>
-      <w:proofErr w:type="spellStart"/>
-      <w:proofErr w:type="gramStart"/>
       <w:r>
         <w:rPr>
           <w:rFonts w:ascii="Courier New" w:eastAsia="Times New Roman" w:hAnsi="Courier New" w:cs="Courier New"/>
@@ -1652,38 +1443,16 @@
           <w:szCs w:val="21"/>
           <w:bdr w:val="single" w:sz="2" w:space="0" w:color="D9D9E3" w:frame="1"/>
         </w:rPr>
-        <w:t>isActive</w:t>
-      </w:r>
-      <w:proofErr w:type="spellEnd"/>
-      <w:proofErr w:type="gramEnd"/>
-      <w:r>
-        <w:rPr>
-          <w:rFonts w:ascii="Segoe UI" w:eastAsia="Times New Roman" w:hAnsi="Segoe UI" w:cs="Segoe UI"/>
-          <w:color w:val="000000" w:themeColor="text1"/>
-          <w:sz w:val="24"/>
-          <w:szCs w:val="24"/>
-        </w:rPr>
-        <w:t xml:space="preserve">: A </w:t>
-      </w:r>
-      <w:proofErr w:type="spellStart"/>
-      <w:r>
-        <w:rPr>
-          <w:rFonts w:ascii="Segoe UI" w:eastAsia="Times New Roman" w:hAnsi="Segoe UI" w:cs="Segoe UI"/>
-          <w:color w:val="000000" w:themeColor="text1"/>
-          <w:sz w:val="24"/>
-          <w:szCs w:val="24"/>
-        </w:rPr>
-        <w:t>boolean</w:t>
-      </w:r>
-      <w:proofErr w:type="spellEnd"/>
-      <w:r>
-        <w:rPr>
-          <w:rFonts w:ascii="Segoe UI" w:eastAsia="Times New Roman" w:hAnsi="Segoe UI" w:cs="Segoe UI"/>
-          <w:color w:val="000000" w:themeColor="text1"/>
-          <w:sz w:val="24"/>
-          <w:szCs w:val="24"/>
-        </w:rPr>
-        <w:t xml:space="preserve"> flag to indicate whether the product is currently available for sale. You can set this to </w:t>
+        <w:t>inStock</w:t>
+      </w:r>
+      <w:r>
+        <w:rPr>
+          <w:rFonts w:ascii="Segoe UI" w:eastAsia="Times New Roman" w:hAnsi="Segoe UI" w:cs="Segoe UI"/>
+          <w:color w:val="000000" w:themeColor="text1"/>
+          <w:sz w:val="24"/>
+          <w:szCs w:val="24"/>
+        </w:rPr>
+        <w:t xml:space="preserve">: A boolean flag to indicate whether the product is currently available for sale. You can set this to </w:t>
       </w:r>
       <w:r>
         <w:rPr>
@@ -1750,7 +1519,6 @@
           <w:szCs w:val="24"/>
         </w:rPr>
       </w:pPr>
-      <w:proofErr w:type="gramStart"/>
       <w:r>
         <w:rPr>
           <w:rFonts w:ascii="Courier New" w:eastAsia="Times New Roman" w:hAnsi="Courier New" w:cs="Courier New"/>
@@ -1763,7 +1531,6 @@
         </w:rPr>
         <w:t>tags</w:t>
       </w:r>
-      <w:proofErr w:type="gramEnd"/>
       <w:r>
         <w:rPr>
           <w:rFonts w:ascii="Segoe UI" w:eastAsia="Times New Roman" w:hAnsi="Segoe UI" w:cs="Segoe UI"/>
@@ -1806,7 +1573,7 @@
           <w:szCs w:val="21"/>
           <w:bdr w:val="single" w:sz="2" w:space="0" w:color="D9D9E3" w:frame="1"/>
         </w:rPr>
-        <w:t xml:space="preserve">Gender </w:t>
+        <w:t>Gender</w:t>
       </w:r>
       <w:r>
         <w:rPr>
@@ -1824,10 +1591,130 @@
           <w:sz w:val="24"/>
           <w:szCs w:val="24"/>
         </w:rPr>
-        <w:t xml:space="preserve"> for which gender the products are designed for.</w:t>
-      </w:r>
-      <w:bookmarkStart w:id="0" w:name="_GoBack"/>
-      <w:bookmarkEnd w:id="0"/>
+        <w:t xml:space="preserve"> for which gender the products </w:t>
+      </w:r>
+      <w:proofErr w:type="gramStart"/>
+      <w:r>
+        <w:rPr>
+          <w:rFonts w:ascii="Segoe UI" w:eastAsia="Times New Roman" w:hAnsi="Segoe UI" w:cs="Segoe UI"/>
+          <w:color w:val="000000" w:themeColor="text1"/>
+          <w:sz w:val="24"/>
+          <w:szCs w:val="24"/>
+        </w:rPr>
+        <w:t>are designed</w:t>
+      </w:r>
+      <w:proofErr w:type="gramEnd"/>
+      <w:r>
+        <w:rPr>
+          <w:rFonts w:ascii="Segoe UI" w:eastAsia="Times New Roman" w:hAnsi="Segoe UI" w:cs="Segoe UI"/>
+          <w:color w:val="000000" w:themeColor="text1"/>
+          <w:sz w:val="24"/>
+          <w:szCs w:val="24"/>
+        </w:rPr>
+        <w:t xml:space="preserve"> for.</w:t>
+      </w:r>
+    </w:p>
+    <w:p>
+      <w:pPr>
+        <w:numPr>
+          <w:ilvl w:val="0"/>
+          <w:numId w:val="2"/>
+        </w:numPr>
+        <w:pBdr>
+          <w:top w:val="single" w:sz="2" w:space="0" w:color="D9D9E3"/>
+          <w:left w:val="single" w:sz="2" w:space="5" w:color="D9D9E3"/>
+          <w:bottom w:val="single" w:sz="2" w:space="0" w:color="D9D9E3"/>
+          <w:right w:val="single" w:sz="2" w:space="0" w:color="D9D9E3"/>
+        </w:pBdr>
+        <w:shd w:val="clear" w:color="auto" w:fill="FFFFFF" w:themeFill="background1"/>
+        <w:spacing w:after="0" w:line="240" w:lineRule="auto"/>
+        <w:ind w:left="0"/>
+        <w:rPr>
+          <w:rFonts w:ascii="Segoe UI" w:eastAsia="Times New Roman" w:hAnsi="Segoe UI" w:cs="Segoe UI"/>
+          <w:color w:val="000000" w:themeColor="text1"/>
+          <w:sz w:val="24"/>
+          <w:szCs w:val="24"/>
+        </w:rPr>
+      </w:pPr>
+      <w:r>
+        <w:rPr>
+          <w:rFonts w:ascii="Courier New" w:eastAsia="Times New Roman" w:hAnsi="Courier New" w:cs="Courier New"/>
+          <w:b/>
+          <w:bCs/>
+          <w:color w:val="000000" w:themeColor="text1"/>
+          <w:sz w:val="21"/>
+          <w:szCs w:val="21"/>
+          <w:bdr w:val="single" w:sz="2" w:space="0" w:color="D9D9E3" w:frame="1"/>
+        </w:rPr>
+        <w:t>Discounted price:</w:t>
+      </w:r>
+    </w:p>
+    <w:p>
+      <w:pPr>
+        <w:numPr>
+          <w:ilvl w:val="0"/>
+          <w:numId w:val="2"/>
+        </w:numPr>
+        <w:pBdr>
+          <w:top w:val="single" w:sz="2" w:space="0" w:color="D9D9E3"/>
+          <w:left w:val="single" w:sz="2" w:space="5" w:color="D9D9E3"/>
+          <w:bottom w:val="single" w:sz="2" w:space="0" w:color="D9D9E3"/>
+          <w:right w:val="single" w:sz="2" w:space="0" w:color="D9D9E3"/>
+        </w:pBdr>
+        <w:shd w:val="clear" w:color="auto" w:fill="FFFFFF" w:themeFill="background1"/>
+        <w:spacing w:after="0" w:line="240" w:lineRule="auto"/>
+        <w:ind w:left="0"/>
+        <w:rPr>
+          <w:rFonts w:ascii="Segoe UI" w:eastAsia="Times New Roman" w:hAnsi="Segoe UI" w:cs="Segoe UI"/>
+          <w:color w:val="000000" w:themeColor="text1"/>
+          <w:sz w:val="24"/>
+          <w:szCs w:val="24"/>
+        </w:rPr>
+      </w:pPr>
+      <w:proofErr w:type="spellStart"/>
+      <w:r>
+        <w:rPr>
+          <w:rFonts w:ascii="Courier New" w:eastAsia="Times New Roman" w:hAnsi="Courier New" w:cs="Courier New"/>
+          <w:b/>
+          <w:bCs/>
+          <w:color w:val="000000" w:themeColor="text1"/>
+          <w:sz w:val="21"/>
+          <w:szCs w:val="21"/>
+          <w:bdr w:val="single" w:sz="2" w:space="0" w:color="D9D9E3" w:frame="1"/>
+        </w:rPr>
+        <w:t>postedBy</w:t>
+      </w:r>
+      <w:proofErr w:type="spellEnd"/>
+      <w:r>
+        <w:rPr>
+          <w:rFonts w:ascii="Courier New" w:eastAsia="Times New Roman" w:hAnsi="Courier New" w:cs="Courier New"/>
+          <w:b/>
+          <w:bCs/>
+          <w:color w:val="000000" w:themeColor="text1"/>
+          <w:sz w:val="21"/>
+          <w:szCs w:val="21"/>
+          <w:bdr w:val="single" w:sz="2" w:space="0" w:color="D9D9E3" w:frame="1"/>
+        </w:rPr>
+        <w:t xml:space="preserve">: </w:t>
+      </w:r>
+      <w:r>
+        <w:rPr>
+          <w:rFonts w:ascii="Segoe UI" w:eastAsia="Times New Roman" w:hAnsi="Segoe UI" w:cs="Segoe UI"/>
+          <w:color w:val="000000" w:themeColor="text1"/>
+          <w:sz w:val="24"/>
+          <w:szCs w:val="24"/>
+        </w:rPr>
+        <w:t>A</w:t>
+      </w:r>
+      <w:r>
+        <w:rPr>
+          <w:rFonts w:ascii="Segoe UI" w:eastAsia="Times New Roman" w:hAnsi="Segoe UI" w:cs="Segoe UI"/>
+          <w:color w:val="000000" w:themeColor="text1"/>
+          <w:sz w:val="24"/>
+          <w:szCs w:val="24"/>
+        </w:rPr>
+        <w:t xml:space="preserve"> user _id will be saved here as a reference so that we can filter the products</w:t>
+      </w:r>
     </w:p>
     <w:p>
       <w:pPr>
@@ -1870,6 +1757,707 @@
           <w:b/>
           <w:sz w:val="40"/>
           <w:szCs w:val="40"/>
+        </w:rPr>
+      </w:pPr>
+    </w:p>
+    <w:p>
+      <w:pPr>
+        <w:shd w:val="clear" w:color="auto" w:fill="FFFFFF" w:themeFill="background1"/>
+        <w:rPr>
+          <w:b/>
+          <w:sz w:val="28"/>
+          <w:szCs w:val="28"/>
+        </w:rPr>
+      </w:pPr>
+      <w:r>
+        <w:rPr>
+          <w:b/>
+          <w:sz w:val="28"/>
+          <w:szCs w:val="28"/>
+        </w:rPr>
+        <w:t xml:space="preserve">Things need to </w:t>
+      </w:r>
+      <w:proofErr w:type="gramStart"/>
+      <w:r>
+        <w:rPr>
+          <w:b/>
+          <w:sz w:val="28"/>
+          <w:szCs w:val="28"/>
+        </w:rPr>
+        <w:t>be done</w:t>
+      </w:r>
+      <w:proofErr w:type="gramEnd"/>
+      <w:r>
+        <w:rPr>
+          <w:b/>
+          <w:sz w:val="28"/>
+          <w:szCs w:val="28"/>
+        </w:rPr>
+        <w:t>.</w:t>
+      </w:r>
+    </w:p>
+    <w:p>
+      <w:pPr>
+        <w:pStyle w:val="ListParagraph"/>
+        <w:numPr>
+          <w:ilvl w:val="0"/>
+          <w:numId w:val="3"/>
+        </w:numPr>
+        <w:shd w:val="clear" w:color="auto" w:fill="FFFFFF" w:themeFill="background1"/>
+        <w:rPr>
+          <w:b/>
+          <w:sz w:val="28"/>
+          <w:szCs w:val="28"/>
+        </w:rPr>
+      </w:pPr>
+      <w:r>
+        <w:rPr>
+          <w:b/>
+          <w:sz w:val="28"/>
+          <w:szCs w:val="28"/>
+        </w:rPr>
+        <w:t xml:space="preserve">One home page where all users can see all the products without </w:t>
+      </w:r>
+      <w:proofErr w:type="spellStart"/>
+      <w:r>
+        <w:rPr>
+          <w:b/>
+          <w:sz w:val="28"/>
+          <w:szCs w:val="28"/>
+        </w:rPr>
+        <w:t>signin</w:t>
+      </w:r>
+      <w:proofErr w:type="spellEnd"/>
+      <w:r>
+        <w:rPr>
+          <w:b/>
+          <w:sz w:val="28"/>
+          <w:szCs w:val="28"/>
+        </w:rPr>
+        <w:t xml:space="preserve"> and signup.</w:t>
+      </w:r>
+    </w:p>
+    <w:p>
+      <w:pPr>
+        <w:pStyle w:val="ListParagraph"/>
+        <w:numPr>
+          <w:ilvl w:val="0"/>
+          <w:numId w:val="3"/>
+        </w:numPr>
+        <w:shd w:val="clear" w:color="auto" w:fill="FFFFFF" w:themeFill="background1"/>
+        <w:rPr>
+          <w:b/>
+          <w:sz w:val="28"/>
+          <w:szCs w:val="28"/>
+        </w:rPr>
+      </w:pPr>
+      <w:r>
+        <w:rPr>
+          <w:b/>
+          <w:sz w:val="28"/>
+          <w:szCs w:val="28"/>
+        </w:rPr>
+        <w:t xml:space="preserve">Login and signup option on that page or on </w:t>
+      </w:r>
+      <w:proofErr w:type="spellStart"/>
+      <w:r>
+        <w:rPr>
+          <w:b/>
+          <w:sz w:val="28"/>
+          <w:szCs w:val="28"/>
+        </w:rPr>
+        <w:t>navbar</w:t>
+      </w:r>
+      <w:proofErr w:type="spellEnd"/>
+      <w:r>
+        <w:rPr>
+          <w:b/>
+          <w:sz w:val="28"/>
+          <w:szCs w:val="28"/>
+        </w:rPr>
+        <w:t>/sidebar</w:t>
+      </w:r>
+    </w:p>
+    <w:p>
+      <w:pPr>
+        <w:pStyle w:val="ListParagraph"/>
+        <w:numPr>
+          <w:ilvl w:val="0"/>
+          <w:numId w:val="3"/>
+        </w:numPr>
+        <w:shd w:val="clear" w:color="auto" w:fill="FFFFFF" w:themeFill="background1"/>
+        <w:rPr>
+          <w:b/>
+          <w:sz w:val="28"/>
+          <w:szCs w:val="28"/>
+        </w:rPr>
+      </w:pPr>
+      <w:r>
+        <w:rPr>
+          <w:b/>
+          <w:sz w:val="28"/>
+          <w:szCs w:val="28"/>
+        </w:rPr>
+        <w:t xml:space="preserve">After login there should be a </w:t>
+      </w:r>
+      <w:proofErr w:type="gramStart"/>
+      <w:r>
+        <w:rPr>
+          <w:b/>
+          <w:sz w:val="28"/>
+          <w:szCs w:val="28"/>
+        </w:rPr>
+        <w:t>page</w:t>
+      </w:r>
+      <w:proofErr w:type="gramEnd"/>
+      <w:r>
+        <w:rPr>
+          <w:b/>
+          <w:sz w:val="28"/>
+          <w:szCs w:val="28"/>
+        </w:rPr>
+        <w:t xml:space="preserve"> where all the products that user have uploaded should be shown.</w:t>
+      </w:r>
+    </w:p>
+    <w:p>
+      <w:pPr>
+        <w:pStyle w:val="ListParagraph"/>
+        <w:numPr>
+          <w:ilvl w:val="0"/>
+          <w:numId w:val="3"/>
+        </w:numPr>
+        <w:shd w:val="clear" w:color="auto" w:fill="FFFFFF" w:themeFill="background1"/>
+        <w:rPr>
+          <w:b/>
+          <w:sz w:val="28"/>
+          <w:szCs w:val="28"/>
+        </w:rPr>
+      </w:pPr>
+      <w:r>
+        <w:rPr>
+          <w:b/>
+          <w:sz w:val="28"/>
+          <w:szCs w:val="28"/>
+        </w:rPr>
+        <w:t>Add new product should also be there</w:t>
+      </w:r>
+    </w:p>
+    <w:p>
+      <w:pPr>
+        <w:pStyle w:val="ListParagraph"/>
+        <w:numPr>
+          <w:ilvl w:val="0"/>
+          <w:numId w:val="3"/>
+        </w:numPr>
+        <w:shd w:val="clear" w:color="auto" w:fill="FFFFFF" w:themeFill="background1"/>
+        <w:rPr>
+          <w:b/>
+          <w:sz w:val="28"/>
+          <w:szCs w:val="28"/>
+        </w:rPr>
+      </w:pPr>
+      <w:r>
+        <w:rPr>
+          <w:b/>
+          <w:sz w:val="28"/>
+          <w:szCs w:val="28"/>
+        </w:rPr>
+        <w:t xml:space="preserve">User can edit product info </w:t>
+      </w:r>
+    </w:p>
+    <w:p>
+      <w:pPr>
+        <w:pStyle w:val="ListParagraph"/>
+        <w:numPr>
+          <w:ilvl w:val="1"/>
+          <w:numId w:val="3"/>
+        </w:numPr>
+        <w:shd w:val="clear" w:color="auto" w:fill="FFFFFF" w:themeFill="background1"/>
+        <w:rPr>
+          <w:b/>
+          <w:sz w:val="28"/>
+          <w:szCs w:val="28"/>
+        </w:rPr>
+      </w:pPr>
+      <w:r>
+        <w:rPr>
+          <w:b/>
+          <w:sz w:val="28"/>
+          <w:szCs w:val="28"/>
+        </w:rPr>
+        <w:t>Name</w:t>
+      </w:r>
+    </w:p>
+    <w:p>
+      <w:pPr>
+        <w:pStyle w:val="ListParagraph"/>
+        <w:numPr>
+          <w:ilvl w:val="1"/>
+          <w:numId w:val="3"/>
+        </w:numPr>
+        <w:shd w:val="clear" w:color="auto" w:fill="FFFFFF" w:themeFill="background1"/>
+        <w:rPr>
+          <w:b/>
+          <w:sz w:val="28"/>
+          <w:szCs w:val="28"/>
+        </w:rPr>
+      </w:pPr>
+      <w:r>
+        <w:rPr>
+          <w:b/>
+          <w:sz w:val="28"/>
+          <w:szCs w:val="28"/>
+        </w:rPr>
+        <w:t>Description</w:t>
+      </w:r>
+    </w:p>
+    <w:p>
+      <w:pPr>
+        <w:pStyle w:val="ListParagraph"/>
+        <w:numPr>
+          <w:ilvl w:val="1"/>
+          <w:numId w:val="3"/>
+        </w:numPr>
+        <w:shd w:val="clear" w:color="auto" w:fill="FFFFFF" w:themeFill="background1"/>
+        <w:rPr>
+          <w:b/>
+          <w:sz w:val="28"/>
+          <w:szCs w:val="28"/>
+        </w:rPr>
+      </w:pPr>
+      <w:r>
+        <w:rPr>
+          <w:b/>
+          <w:sz w:val="28"/>
+          <w:szCs w:val="28"/>
+        </w:rPr>
+        <w:t>Category</w:t>
+      </w:r>
+    </w:p>
+    <w:p>
+      <w:pPr>
+        <w:pStyle w:val="ListParagraph"/>
+        <w:numPr>
+          <w:ilvl w:val="1"/>
+          <w:numId w:val="3"/>
+        </w:numPr>
+        <w:shd w:val="clear" w:color="auto" w:fill="FFFFFF" w:themeFill="background1"/>
+        <w:rPr>
+          <w:b/>
+          <w:sz w:val="28"/>
+          <w:szCs w:val="28"/>
+        </w:rPr>
+      </w:pPr>
+      <w:r>
+        <w:rPr>
+          <w:b/>
+          <w:sz w:val="28"/>
+          <w:szCs w:val="28"/>
+        </w:rPr>
+        <w:t>Gender</w:t>
+      </w:r>
+    </w:p>
+    <w:p>
+      <w:pPr>
+        <w:pStyle w:val="ListParagraph"/>
+        <w:numPr>
+          <w:ilvl w:val="1"/>
+          <w:numId w:val="3"/>
+        </w:numPr>
+        <w:shd w:val="clear" w:color="auto" w:fill="FFFFFF" w:themeFill="background1"/>
+        <w:rPr>
+          <w:b/>
+          <w:sz w:val="28"/>
+          <w:szCs w:val="28"/>
+        </w:rPr>
+      </w:pPr>
+      <w:proofErr w:type="spellStart"/>
+      <w:r>
+        <w:rPr>
+          <w:b/>
+          <w:sz w:val="28"/>
+          <w:szCs w:val="28"/>
+        </w:rPr>
+        <w:t>QuantityInStock</w:t>
+      </w:r>
+      <w:proofErr w:type="spellEnd"/>
+    </w:p>
+    <w:p>
+      <w:pPr>
+        <w:pStyle w:val="ListParagraph"/>
+        <w:numPr>
+          <w:ilvl w:val="1"/>
+          <w:numId w:val="3"/>
+        </w:numPr>
+        <w:shd w:val="clear" w:color="auto" w:fill="FFFFFF" w:themeFill="background1"/>
+        <w:rPr>
+          <w:b/>
+          <w:sz w:val="28"/>
+          <w:szCs w:val="28"/>
+        </w:rPr>
+      </w:pPr>
+      <w:proofErr w:type="spellStart"/>
+      <w:r>
+        <w:rPr>
+          <w:b/>
+          <w:sz w:val="28"/>
+          <w:szCs w:val="28"/>
+        </w:rPr>
+        <w:t>QuantitySold</w:t>
+      </w:r>
+      <w:proofErr w:type="spellEnd"/>
+    </w:p>
+    <w:p>
+      <w:pPr>
+        <w:pStyle w:val="ListParagraph"/>
+        <w:numPr>
+          <w:ilvl w:val="1"/>
+          <w:numId w:val="3"/>
+        </w:numPr>
+        <w:shd w:val="clear" w:color="auto" w:fill="FFFFFF" w:themeFill="background1"/>
+        <w:rPr>
+          <w:b/>
+          <w:sz w:val="28"/>
+          <w:szCs w:val="28"/>
+        </w:rPr>
+      </w:pPr>
+      <w:r>
+        <w:rPr>
+          <w:b/>
+          <w:sz w:val="28"/>
+          <w:szCs w:val="28"/>
+        </w:rPr>
+        <w:t>Tags</w:t>
+      </w:r>
+    </w:p>
+    <w:p>
+      <w:pPr>
+        <w:pStyle w:val="ListParagraph"/>
+        <w:numPr>
+          <w:ilvl w:val="1"/>
+          <w:numId w:val="3"/>
+        </w:numPr>
+        <w:shd w:val="clear" w:color="auto" w:fill="FFFFFF" w:themeFill="background1"/>
+        <w:rPr>
+          <w:b/>
+          <w:sz w:val="28"/>
+          <w:szCs w:val="28"/>
+        </w:rPr>
+      </w:pPr>
+      <w:r>
+        <w:rPr>
+          <w:b/>
+          <w:sz w:val="28"/>
+          <w:szCs w:val="28"/>
+        </w:rPr>
+        <w:t>Discounted price</w:t>
+      </w:r>
+    </w:p>
+    <w:p>
+      <w:pPr>
+        <w:pStyle w:val="ListParagraph"/>
+        <w:numPr>
+          <w:ilvl w:val="1"/>
+          <w:numId w:val="3"/>
+        </w:numPr>
+        <w:shd w:val="clear" w:color="auto" w:fill="FFFFFF" w:themeFill="background1"/>
+        <w:rPr>
+          <w:b/>
+          <w:sz w:val="28"/>
+          <w:szCs w:val="28"/>
+        </w:rPr>
+      </w:pPr>
+      <w:r>
+        <w:rPr>
+          <w:b/>
+          <w:sz w:val="28"/>
+          <w:szCs w:val="28"/>
+        </w:rPr>
+        <w:t>Photo</w:t>
+      </w:r>
+    </w:p>
+    <w:p>
+      <w:pPr>
+        <w:pStyle w:val="ListParagraph"/>
+        <w:numPr>
+          <w:ilvl w:val="1"/>
+          <w:numId w:val="3"/>
+        </w:numPr>
+        <w:shd w:val="clear" w:color="auto" w:fill="FFFFFF" w:themeFill="background1"/>
+        <w:rPr>
+          <w:b/>
+          <w:sz w:val="28"/>
+          <w:szCs w:val="28"/>
+        </w:rPr>
+      </w:pPr>
+      <w:r>
+        <w:rPr>
+          <w:b/>
+          <w:sz w:val="28"/>
+          <w:szCs w:val="28"/>
+        </w:rPr>
+        <w:t>Cost price</w:t>
+      </w:r>
+    </w:p>
+    <w:p>
+      <w:pPr>
+        <w:pStyle w:val="ListParagraph"/>
+        <w:numPr>
+          <w:ilvl w:val="1"/>
+          <w:numId w:val="3"/>
+        </w:numPr>
+        <w:shd w:val="clear" w:color="auto" w:fill="FFFFFF" w:themeFill="background1"/>
+        <w:rPr>
+          <w:b/>
+          <w:sz w:val="28"/>
+          <w:szCs w:val="28"/>
+        </w:rPr>
+      </w:pPr>
+      <w:r>
+        <w:rPr>
+          <w:b/>
+          <w:sz w:val="28"/>
+          <w:szCs w:val="28"/>
+        </w:rPr>
+        <w:t>Sale price</w:t>
+      </w:r>
+    </w:p>
+    <w:p>
+      <w:pPr>
+        <w:shd w:val="clear" w:color="auto" w:fill="FFFFFF" w:themeFill="background1"/>
+        <w:rPr>
+          <w:b/>
+          <w:sz w:val="40"/>
+          <w:szCs w:val="40"/>
+        </w:rPr>
+      </w:pPr>
+      <w:r>
+        <w:rPr>
+          <w:b/>
+          <w:sz w:val="40"/>
+          <w:szCs w:val="40"/>
+        </w:rPr>
+        <w:lastRenderedPageBreak/>
+        <w:t>Common home page</w:t>
+      </w:r>
+    </w:p>
+    <w:p>
+      <w:pPr>
+        <w:pStyle w:val="ListParagraph"/>
+        <w:numPr>
+          <w:ilvl w:val="0"/>
+          <w:numId w:val="4"/>
+        </w:numPr>
+        <w:shd w:val="clear" w:color="auto" w:fill="FFFFFF" w:themeFill="background1"/>
+        <w:rPr>
+          <w:sz w:val="28"/>
+          <w:szCs w:val="28"/>
+        </w:rPr>
+      </w:pPr>
+      <w:r>
+        <w:rPr>
+          <w:sz w:val="28"/>
+          <w:szCs w:val="28"/>
+        </w:rPr>
+        <w:t>We will not show the products of the current logged in user, we will filter them.</w:t>
+      </w:r>
+    </w:p>
+    <w:p>
+      <w:pPr>
+        <w:pStyle w:val="ListParagraph"/>
+        <w:numPr>
+          <w:ilvl w:val="0"/>
+          <w:numId w:val="4"/>
+        </w:numPr>
+        <w:shd w:val="clear" w:color="auto" w:fill="FFFFFF" w:themeFill="background1"/>
+        <w:rPr>
+          <w:sz w:val="28"/>
+          <w:szCs w:val="28"/>
+        </w:rPr>
+      </w:pPr>
+      <w:r>
+        <w:rPr>
+          <w:sz w:val="28"/>
+          <w:szCs w:val="28"/>
+        </w:rPr>
+        <w:t>Here all the products available in the database will be shown weather they in stock or out of stock.</w:t>
+      </w:r>
+    </w:p>
+    <w:p>
+      <w:pPr>
+        <w:pStyle w:val="ListParagraph"/>
+        <w:numPr>
+          <w:ilvl w:val="0"/>
+          <w:numId w:val="4"/>
+        </w:numPr>
+        <w:shd w:val="clear" w:color="auto" w:fill="FFFFFF" w:themeFill="background1"/>
+        <w:rPr>
+          <w:sz w:val="28"/>
+          <w:szCs w:val="28"/>
+        </w:rPr>
+      </w:pPr>
+      <w:r>
+        <w:rPr>
+          <w:sz w:val="28"/>
+          <w:szCs w:val="28"/>
+        </w:rPr>
+        <w:t xml:space="preserve">Products out of stock will be having </w:t>
+      </w:r>
+      <w:r>
+        <w:rPr>
+          <w:sz w:val="28"/>
+          <w:szCs w:val="28"/>
+        </w:rPr>
+        <w:t>different UI</w:t>
+      </w:r>
+      <w:r>
+        <w:rPr>
+          <w:sz w:val="28"/>
+          <w:szCs w:val="28"/>
+        </w:rPr>
+        <w:t xml:space="preserve"> and no option to order</w:t>
+      </w:r>
+      <w:r>
+        <w:rPr>
+          <w:sz w:val="28"/>
+          <w:szCs w:val="28"/>
+        </w:rPr>
+        <w:t>.</w:t>
+      </w:r>
+    </w:p>
+    <w:p>
+      <w:pPr>
+        <w:pStyle w:val="ListParagraph"/>
+        <w:numPr>
+          <w:ilvl w:val="0"/>
+          <w:numId w:val="4"/>
+        </w:numPr>
+        <w:shd w:val="clear" w:color="auto" w:fill="FFFFFF" w:themeFill="background1"/>
+        <w:rPr>
+          <w:sz w:val="28"/>
+          <w:szCs w:val="28"/>
+        </w:rPr>
+      </w:pPr>
+      <w:r>
+        <w:rPr>
+          <w:sz w:val="28"/>
+          <w:szCs w:val="28"/>
+        </w:rPr>
+        <w:t xml:space="preserve">If user </w:t>
+      </w:r>
+      <w:proofErr w:type="gramStart"/>
+      <w:r>
+        <w:rPr>
+          <w:sz w:val="28"/>
+          <w:szCs w:val="28"/>
+        </w:rPr>
+        <w:t>is not logged in,</w:t>
+      </w:r>
+      <w:proofErr w:type="gramEnd"/>
+      <w:r>
+        <w:rPr>
+          <w:sz w:val="28"/>
+          <w:szCs w:val="28"/>
+        </w:rPr>
+        <w:t xml:space="preserve"> he is not allowed to order anything prompt should be there</w:t>
+      </w:r>
+      <w:r>
+        <w:rPr>
+          <w:sz w:val="28"/>
+          <w:szCs w:val="28"/>
+        </w:rPr>
+        <w:t>.</w:t>
+      </w:r>
+    </w:p>
+    <w:p>
+      <w:pPr>
+        <w:pStyle w:val="ListParagraph"/>
+        <w:numPr>
+          <w:ilvl w:val="0"/>
+          <w:numId w:val="4"/>
+        </w:numPr>
+        <w:shd w:val="clear" w:color="auto" w:fill="FFFFFF" w:themeFill="background1"/>
+        <w:rPr>
+          <w:sz w:val="28"/>
+          <w:szCs w:val="28"/>
+        </w:rPr>
+      </w:pPr>
+      <w:r>
+        <w:rPr>
+          <w:sz w:val="28"/>
+          <w:szCs w:val="28"/>
+        </w:rPr>
+        <w:t>Hearted products should have separate page.</w:t>
+      </w:r>
+    </w:p>
+    <w:p>
+      <w:pPr>
+        <w:shd w:val="clear" w:color="auto" w:fill="FFFFFF" w:themeFill="background1"/>
+        <w:rPr>
+          <w:sz w:val="28"/>
+          <w:szCs w:val="28"/>
+        </w:rPr>
+      </w:pPr>
+    </w:p>
+    <w:p>
+      <w:pPr>
+        <w:shd w:val="clear" w:color="auto" w:fill="FFFFFF" w:themeFill="background1"/>
+        <w:rPr>
+          <w:b/>
+          <w:sz w:val="36"/>
+          <w:szCs w:val="36"/>
+        </w:rPr>
+      </w:pPr>
+      <w:r>
+        <w:rPr>
+          <w:b/>
+          <w:sz w:val="36"/>
+          <w:szCs w:val="36"/>
+        </w:rPr>
+        <w:t xml:space="preserve">Now we will create </w:t>
+      </w:r>
+      <w:r>
+        <w:rPr>
+          <w:b/>
+          <w:sz w:val="36"/>
+          <w:szCs w:val="36"/>
+        </w:rPr>
+        <w:t>sale and purchase</w:t>
+      </w:r>
+      <w:r>
+        <w:rPr>
+          <w:b/>
+          <w:sz w:val="36"/>
+          <w:szCs w:val="36"/>
+        </w:rPr>
+        <w:t xml:space="preserve"> schema</w:t>
+      </w:r>
+    </w:p>
+    <w:p>
+      <w:pPr>
+        <w:shd w:val="clear" w:color="auto" w:fill="FFFFFF" w:themeFill="background1"/>
+        <w:rPr>
+          <w:sz w:val="28"/>
+          <w:szCs w:val="28"/>
+        </w:rPr>
+      </w:pPr>
+    </w:p>
+    <w:p>
+      <w:pPr>
+        <w:shd w:val="clear" w:color="auto" w:fill="FFFFFF" w:themeFill="background1"/>
+        <w:rPr>
+          <w:sz w:val="28"/>
+          <w:szCs w:val="28"/>
+        </w:rPr>
+      </w:pPr>
+    </w:p>
+    <w:p>
+      <w:pPr>
+        <w:shd w:val="clear" w:color="auto" w:fill="FFFFFF" w:themeFill="background1"/>
+        <w:rPr>
+          <w:b/>
+          <w:sz w:val="28"/>
+          <w:szCs w:val="28"/>
         </w:rPr>
       </w:pPr>
     </w:p>
@@ -2035,6 +2623,232 @@
     </w:lvl>
   </w:abstractNum>
   <w:abstractNum w:abstractNumId="1" w15:restartNumberingAfterBreak="0">
+    <w:nsid w:val="42254245"/>
+    <w:multiLevelType w:val="hybridMultilevel"/>
+    <w:tmpl w:val="3918A226"/>
+    <w:lvl w:ilvl="0" w:tplc="04090001">
+      <w:start w:val="1"/>
+      <w:numFmt w:val="bullet"/>
+      <w:lvlText w:val=""/>
+      <w:lvlJc w:val="left"/>
+      <w:pPr>
+        <w:ind w:left="720" w:hanging="360"/>
+      </w:pPr>
+      <w:rPr>
+        <w:rFonts w:ascii="Symbol" w:hAnsi="Symbol" w:hint="default"/>
+      </w:rPr>
+    </w:lvl>
+    <w:lvl w:ilvl="1" w:tplc="04090003">
+      <w:start w:val="1"/>
+      <w:numFmt w:val="bullet"/>
+      <w:lvlText w:val="o"/>
+      <w:lvlJc w:val="left"/>
+      <w:pPr>
+        <w:ind w:left="1440" w:hanging="360"/>
+      </w:pPr>
+      <w:rPr>
+        <w:rFonts w:ascii="Courier New" w:hAnsi="Courier New" w:cs="Courier New" w:hint="default"/>
+      </w:rPr>
+    </w:lvl>
+    <w:lvl w:ilvl="2" w:tplc="04090005" w:tentative="1">
+      <w:start w:val="1"/>
+      <w:numFmt w:val="bullet"/>
+      <w:lvlText w:val=""/>
+      <w:lvlJc w:val="left"/>
+      <w:pPr>
+        <w:ind w:left="2160" w:hanging="360"/>
+      </w:pPr>
+      <w:rPr>
+        <w:rFonts w:ascii="Wingdings" w:hAnsi="Wingdings" w:hint="default"/>
+      </w:rPr>
+    </w:lvl>
+    <w:lvl w:ilvl="3" w:tplc="04090001" w:tentative="1">
+      <w:start w:val="1"/>
+      <w:numFmt w:val="bullet"/>
+      <w:lvlText w:val=""/>
+      <w:lvlJc w:val="left"/>
+      <w:pPr>
+        <w:ind w:left="2880" w:hanging="360"/>
+      </w:pPr>
+      <w:rPr>
+        <w:rFonts w:ascii="Symbol" w:hAnsi="Symbol" w:hint="default"/>
+      </w:rPr>
+    </w:lvl>
+    <w:lvl w:ilvl="4" w:tplc="04090003" w:tentative="1">
+      <w:start w:val="1"/>
+      <w:numFmt w:val="bullet"/>
+      <w:lvlText w:val="o"/>
+      <w:lvlJc w:val="left"/>
+      <w:pPr>
+        <w:ind w:left="3600" w:hanging="360"/>
+      </w:pPr>
+      <w:rPr>
+        <w:rFonts w:ascii="Courier New" w:hAnsi="Courier New" w:cs="Courier New" w:hint="default"/>
+      </w:rPr>
+    </w:lvl>
+    <w:lvl w:ilvl="5" w:tplc="04090005" w:tentative="1">
+      <w:start w:val="1"/>
+      <w:numFmt w:val="bullet"/>
+      <w:lvlText w:val=""/>
+      <w:lvlJc w:val="left"/>
+      <w:pPr>
+        <w:ind w:left="4320" w:hanging="360"/>
+      </w:pPr>
+      <w:rPr>
+        <w:rFonts w:ascii="Wingdings" w:hAnsi="Wingdings" w:hint="default"/>
+      </w:rPr>
+    </w:lvl>
+    <w:lvl w:ilvl="6" w:tplc="04090001" w:tentative="1">
+      <w:start w:val="1"/>
+      <w:numFmt w:val="bullet"/>
+      <w:lvlText w:val=""/>
+      <w:lvlJc w:val="left"/>
+      <w:pPr>
+        <w:ind w:left="5040" w:hanging="360"/>
+      </w:pPr>
+      <w:rPr>
+        <w:rFonts w:ascii="Symbol" w:hAnsi="Symbol" w:hint="default"/>
+      </w:rPr>
+    </w:lvl>
+    <w:lvl w:ilvl="7" w:tplc="04090003" w:tentative="1">
+      <w:start w:val="1"/>
+      <w:numFmt w:val="bullet"/>
+      <w:lvlText w:val="o"/>
+      <w:lvlJc w:val="left"/>
+      <w:pPr>
+        <w:ind w:left="5760" w:hanging="360"/>
+      </w:pPr>
+      <w:rPr>
+        <w:rFonts w:ascii="Courier New" w:hAnsi="Courier New" w:cs="Courier New" w:hint="default"/>
+      </w:rPr>
+    </w:lvl>
+    <w:lvl w:ilvl="8" w:tplc="04090005" w:tentative="1">
+      <w:start w:val="1"/>
+      <w:numFmt w:val="bullet"/>
+      <w:lvlText w:val=""/>
+      <w:lvlJc w:val="left"/>
+      <w:pPr>
+        <w:ind w:left="6480" w:hanging="360"/>
+      </w:pPr>
+      <w:rPr>
+        <w:rFonts w:ascii="Wingdings" w:hAnsi="Wingdings" w:hint="default"/>
+      </w:rPr>
+    </w:lvl>
+  </w:abstractNum>
+  <w:abstractNum w:abstractNumId="2" w15:restartNumberingAfterBreak="0">
+    <w:nsid w:val="4DFB6D58"/>
+    <w:multiLevelType w:val="hybridMultilevel"/>
+    <w:tmpl w:val="9D380DE2"/>
+    <w:lvl w:ilvl="0" w:tplc="04090001">
+      <w:start w:val="1"/>
+      <w:numFmt w:val="bullet"/>
+      <w:lvlText w:val=""/>
+      <w:lvlJc w:val="left"/>
+      <w:pPr>
+        <w:ind w:left="720" w:hanging="360"/>
+      </w:pPr>
+      <w:rPr>
+        <w:rFonts w:ascii="Symbol" w:hAnsi="Symbol" w:hint="default"/>
+      </w:rPr>
+    </w:lvl>
+    <w:lvl w:ilvl="1" w:tplc="04090003" w:tentative="1">
+      <w:start w:val="1"/>
+      <w:numFmt w:val="bullet"/>
+      <w:lvlText w:val="o"/>
+      <w:lvlJc w:val="left"/>
+      <w:pPr>
+        <w:ind w:left="1440" w:hanging="360"/>
+      </w:pPr>
+      <w:rPr>
+        <w:rFonts w:ascii="Courier New" w:hAnsi="Courier New" w:cs="Courier New" w:hint="default"/>
+      </w:rPr>
+    </w:lvl>
+    <w:lvl w:ilvl="2" w:tplc="04090005" w:tentative="1">
+      <w:start w:val="1"/>
+      <w:numFmt w:val="bullet"/>
+      <w:lvlText w:val=""/>
+      <w:lvlJc w:val="left"/>
+      <w:pPr>
+        <w:ind w:left="2160" w:hanging="360"/>
+      </w:pPr>
+      <w:rPr>
+        <w:rFonts w:ascii="Wingdings" w:hAnsi="Wingdings" w:hint="default"/>
+      </w:rPr>
+    </w:lvl>
+    <w:lvl w:ilvl="3" w:tplc="04090001" w:tentative="1">
+      <w:start w:val="1"/>
+      <w:numFmt w:val="bullet"/>
+      <w:lvlText w:val=""/>
+      <w:lvlJc w:val="left"/>
+      <w:pPr>
+        <w:ind w:left="2880" w:hanging="360"/>
+      </w:pPr>
+      <w:rPr>
+        <w:rFonts w:ascii="Symbol" w:hAnsi="Symbol" w:hint="default"/>
+      </w:rPr>
+    </w:lvl>
+    <w:lvl w:ilvl="4" w:tplc="04090003" w:tentative="1">
+      <w:start w:val="1"/>
+      <w:numFmt w:val="bullet"/>
+      <w:lvlText w:val="o"/>
+      <w:lvlJc w:val="left"/>
+      <w:pPr>
+        <w:ind w:left="3600" w:hanging="360"/>
+      </w:pPr>
+      <w:rPr>
+        <w:rFonts w:ascii="Courier New" w:hAnsi="Courier New" w:cs="Courier New" w:hint="default"/>
+      </w:rPr>
+    </w:lvl>
+    <w:lvl w:ilvl="5" w:tplc="04090005" w:tentative="1">
+      <w:start w:val="1"/>
+      <w:numFmt w:val="bullet"/>
+      <w:lvlText w:val=""/>
+      <w:lvlJc w:val="left"/>
+      <w:pPr>
+        <w:ind w:left="4320" w:hanging="360"/>
+      </w:pPr>
+      <w:rPr>
+        <w:rFonts w:ascii="Wingdings" w:hAnsi="Wingdings" w:hint="default"/>
+      </w:rPr>
+    </w:lvl>
+    <w:lvl w:ilvl="6" w:tplc="04090001" w:tentative="1">
+      <w:start w:val="1"/>
+      <w:numFmt w:val="bullet"/>
+      <w:lvlText w:val=""/>
+      <w:lvlJc w:val="left"/>
+      <w:pPr>
+        <w:ind w:left="5040" w:hanging="360"/>
+      </w:pPr>
+      <w:rPr>
+        <w:rFonts w:ascii="Symbol" w:hAnsi="Symbol" w:hint="default"/>
+      </w:rPr>
+    </w:lvl>
+    <w:lvl w:ilvl="7" w:tplc="04090003" w:tentative="1">
+      <w:start w:val="1"/>
+      <w:numFmt w:val="bullet"/>
+      <w:lvlText w:val="o"/>
+      <w:lvlJc w:val="left"/>
+      <w:pPr>
+        <w:ind w:left="5760" w:hanging="360"/>
+      </w:pPr>
+      <w:rPr>
+        <w:rFonts w:ascii="Courier New" w:hAnsi="Courier New" w:cs="Courier New" w:hint="default"/>
+      </w:rPr>
+    </w:lvl>
+    <w:lvl w:ilvl="8" w:tplc="04090005" w:tentative="1">
+      <w:start w:val="1"/>
+      <w:numFmt w:val="bullet"/>
+      <w:lvlText w:val=""/>
+      <w:lvlJc w:val="left"/>
+      <w:pPr>
+        <w:ind w:left="6480" w:hanging="360"/>
+      </w:pPr>
+      <w:rPr>
+        <w:rFonts w:ascii="Wingdings" w:hAnsi="Wingdings" w:hint="default"/>
+      </w:rPr>
+    </w:lvl>
+  </w:abstractNum>
+  <w:abstractNum w:abstractNumId="3" w15:restartNumberingAfterBreak="0">
     <w:nsid w:val="7F2D22C3"/>
     <w:multiLevelType w:val="multilevel"/>
     <w:tmpl w:val="ADBC800A"/>
@@ -2151,7 +2965,13 @@
     <w:abstractNumId w:val="0"/>
   </w:num>
   <w:num w:numId="2">
+    <w:abstractNumId w:val="3"/>
+  </w:num>
+  <w:num w:numId="3">
     <w:abstractNumId w:val="1"/>
+  </w:num>
+  <w:num w:numId="4">
+    <w:abstractNumId w:val="2"/>
   </w:num>
 </w:numbering>
 </file>
@@ -2617,6 +3437,17 @@
       <w:szCs w:val="20"/>
     </w:rPr>
   </w:style>
+  <w:style w:type="paragraph" w:styleId="ListParagraph">
+    <w:name w:val="List Paragraph"/>
+    <w:basedOn w:val="Normal"/>
+    <w:uiPriority w:val="34"/>
+    <w:qFormat/>
+    <w:rsid w:val="005963FD"/>
+    <w:pPr>
+      <w:ind w:left="720"/>
+      <w:contextualSpacing/>
+    </w:pPr>
+  </w:style>
 </w:styles>
 </file>
 

</xml_diff>